<commit_message>
Se agrega archivo .txt
</commit_message>
<xml_diff>
--- a/Michel_Brevis_Control8.docx
+++ b/Michel_Brevis_Control8.docx
@@ -31,7 +31,7 @@
             <wp:docPr id="5" name="Imagen 5" descr="PLANTILLA DE EVALUACIÓN&#10;">
               <a:extLst xmlns:a="http://schemas.openxmlformats.org/drawingml/2006/main">
                 <a:ext uri="{C183D7F6-B498-43B3-948B-1728B52AA6E4}">
-                  <adec:decorative xmlns:adec="http://schemas.microsoft.com/office/drawing/2017/decorative" xmlns:w16sdtdh="http://schemas.microsoft.com/office/word/2020/wordml/sdtdatahash" xmlns:w16="http://schemas.microsoft.com/office/word/2018/wordml" xmlns:w16cid="http://schemas.microsoft.com/office/word/2016/wordml/cid" xmlns:w16cex="http://schemas.microsoft.com/office/word/2018/wordml/cex" xmlns:w="http://schemas.openxmlformats.org/wordprocessingml/2006/main" xmlns:w10="urn:schemas-microsoft-com:office:word" xmlns:v="urn:schemas-microsoft-com:vml" xmlns:oel="http://schemas.microsoft.com/office/2019/extlst" xmlns:o="urn:schemas-microsoft-com:office:office" xmlns:am3d="http://schemas.microsoft.com/office/drawing/2017/model3d" xmlns:aink="http://schemas.microsoft.com/office/drawing/2016/ink" xmlns:cx8="http://schemas.microsoft.com/office/drawing/2016/5/14/chartex" xmlns:cx7="http://schemas.microsoft.com/office/drawing/2016/5/13/chartex" xmlns:cx6="http://schemas.microsoft.com/office/drawing/2016/5/12/chartex" xmlns:cx5="http://schemas.microsoft.com/office/drawing/2016/5/11/chartex" xmlns:cx4="http://schemas.microsoft.com/office/drawing/2016/5/10/chartex" xmlns:cx3="http://schemas.microsoft.com/office/drawing/2016/5/9/chartex" xmlns:cx2="http://schemas.microsoft.com/office/drawing/2015/10/21/chartex" xmlns="" val="0"/>
+                  <adec:decorative xmlns="" xmlns:cx2="http://schemas.microsoft.com/office/drawing/2015/10/21/chartex" xmlns:cx3="http://schemas.microsoft.com/office/drawing/2016/5/9/chartex" xmlns:cx4="http://schemas.microsoft.com/office/drawing/2016/5/10/chartex" xmlns:cx5="http://schemas.microsoft.com/office/drawing/2016/5/11/chartex" xmlns:cx6="http://schemas.microsoft.com/office/drawing/2016/5/12/chartex" xmlns:cx7="http://schemas.microsoft.com/office/drawing/2016/5/13/chartex" xmlns:cx8="http://schemas.microsoft.com/office/drawing/2016/5/14/chartex" xmlns:aink="http://schemas.microsoft.com/office/drawing/2016/ink" xmlns:am3d="http://schemas.microsoft.com/office/drawing/2017/model3d" xmlns:o="urn:schemas-microsoft-com:office:office" xmlns:oel="http://schemas.microsoft.com/office/2019/extlst" xmlns:v="urn:schemas-microsoft-com:vml" xmlns:w10="urn:schemas-microsoft-com:office:word" xmlns:w="http://schemas.openxmlformats.org/wordprocessingml/2006/main" xmlns:w16cex="http://schemas.microsoft.com/office/word/2018/wordml/cex" xmlns:w16cid="http://schemas.microsoft.com/office/word/2016/wordml/cid" xmlns:w16="http://schemas.microsoft.com/office/word/2018/wordml" xmlns:w16sdtdh="http://schemas.microsoft.com/office/word/2020/wordml/sdtdatahash" xmlns:adec="http://schemas.microsoft.com/office/drawing/2017/decorative" val="0"/>
                 </a:ext>
               </a:extLst>
             </wp:docPr>
@@ -45,7 +45,7 @@
                     <pic:cNvPr id="5" name="Imagen 5" descr="PLANTILLA DE EVALUACIÓN&#10;">
                       <a:extLst>
                         <a:ext uri="{C183D7F6-B498-43B3-948B-1728B52AA6E4}">
-                          <adec:decorative xmlns:adec="http://schemas.microsoft.com/office/drawing/2017/decorative" xmlns:w16sdtdh="http://schemas.microsoft.com/office/word/2020/wordml/sdtdatahash" xmlns:w16="http://schemas.microsoft.com/office/word/2018/wordml" xmlns:w16cid="http://schemas.microsoft.com/office/word/2016/wordml/cid" xmlns:w16cex="http://schemas.microsoft.com/office/word/2018/wordml/cex" xmlns:w="http://schemas.openxmlformats.org/wordprocessingml/2006/main" xmlns:w10="urn:schemas-microsoft-com:office:word" xmlns:v="urn:schemas-microsoft-com:vml" xmlns:oel="http://schemas.microsoft.com/office/2019/extlst" xmlns:o="urn:schemas-microsoft-com:office:office" xmlns:am3d="http://schemas.microsoft.com/office/drawing/2017/model3d" xmlns:aink="http://schemas.microsoft.com/office/drawing/2016/ink" xmlns:cx8="http://schemas.microsoft.com/office/drawing/2016/5/14/chartex" xmlns:cx7="http://schemas.microsoft.com/office/drawing/2016/5/13/chartex" xmlns:cx6="http://schemas.microsoft.com/office/drawing/2016/5/12/chartex" xmlns:cx5="http://schemas.microsoft.com/office/drawing/2016/5/11/chartex" xmlns:cx4="http://schemas.microsoft.com/office/drawing/2016/5/10/chartex" xmlns:cx3="http://schemas.microsoft.com/office/drawing/2016/5/9/chartex" xmlns:cx2="http://schemas.microsoft.com/office/drawing/2015/10/21/chartex" xmlns="" val="0"/>
+                          <adec:decorative xmlns="" xmlns:cx2="http://schemas.microsoft.com/office/drawing/2015/10/21/chartex" xmlns:cx3="http://schemas.microsoft.com/office/drawing/2016/5/9/chartex" xmlns:cx4="http://schemas.microsoft.com/office/drawing/2016/5/10/chartex" xmlns:cx5="http://schemas.microsoft.com/office/drawing/2016/5/11/chartex" xmlns:cx6="http://schemas.microsoft.com/office/drawing/2016/5/12/chartex" xmlns:cx7="http://schemas.microsoft.com/office/drawing/2016/5/13/chartex" xmlns:cx8="http://schemas.microsoft.com/office/drawing/2016/5/14/chartex" xmlns:aink="http://schemas.microsoft.com/office/drawing/2016/ink" xmlns:am3d="http://schemas.microsoft.com/office/drawing/2017/model3d" xmlns:o="urn:schemas-microsoft-com:office:office" xmlns:oel="http://schemas.microsoft.com/office/2019/extlst" xmlns:v="urn:schemas-microsoft-com:vml" xmlns:w10="urn:schemas-microsoft-com:office:word" xmlns:w="http://schemas.openxmlformats.org/wordprocessingml/2006/main" xmlns:w16cex="http://schemas.microsoft.com/office/word/2018/wordml/cex" xmlns:w16cid="http://schemas.microsoft.com/office/word/2016/wordml/cid" xmlns:w16="http://schemas.microsoft.com/office/word/2018/wordml" xmlns:w16sdtdh="http://schemas.microsoft.com/office/word/2020/wordml/sdtdatahash" xmlns:adec="http://schemas.microsoft.com/office/drawing/2017/decorative" val="0"/>
                         </a:ext>
                       </a:extLst>
                     </pic:cNvPr>
@@ -122,7 +122,7 @@
                 <wp:docPr id="1" name="Cuadro de texto 1">
                   <a:extLst xmlns:a="http://schemas.openxmlformats.org/drawingml/2006/main">
                     <a:ext uri="{C183D7F6-B498-43B3-948B-1728B52AA6E4}">
-                      <adec:decorative xmlns:adec="http://schemas.microsoft.com/office/drawing/2017/decorative" xmlns:w16sdtdh="http://schemas.microsoft.com/office/word/2020/wordml/sdtdatahash" xmlns:w16="http://schemas.microsoft.com/office/word/2018/wordml" xmlns:w16cid="http://schemas.microsoft.com/office/word/2016/wordml/cid" xmlns:w16cex="http://schemas.microsoft.com/office/word/2018/wordml/cex" xmlns:w="http://schemas.openxmlformats.org/wordprocessingml/2006/main" xmlns:w10="urn:schemas-microsoft-com:office:word" xmlns:v="urn:schemas-microsoft-com:vml" xmlns:oel="http://schemas.microsoft.com/office/2019/extlst" xmlns:o="urn:schemas-microsoft-com:office:office" xmlns:am3d="http://schemas.microsoft.com/office/drawing/2017/model3d" xmlns:aink="http://schemas.microsoft.com/office/drawing/2016/ink" xmlns:cx8="http://schemas.microsoft.com/office/drawing/2016/5/14/chartex" xmlns:cx7="http://schemas.microsoft.com/office/drawing/2016/5/13/chartex" xmlns:cx6="http://schemas.microsoft.com/office/drawing/2016/5/12/chartex" xmlns:cx5="http://schemas.microsoft.com/office/drawing/2016/5/11/chartex" xmlns:cx4="http://schemas.microsoft.com/office/drawing/2016/5/10/chartex" xmlns:cx3="http://schemas.microsoft.com/office/drawing/2016/5/9/chartex" xmlns:cx2="http://schemas.microsoft.com/office/drawing/2015/10/21/chartex" xmlns="" val="1"/>
+                      <adec:decorative xmlns="" xmlns:cx2="http://schemas.microsoft.com/office/drawing/2015/10/21/chartex" xmlns:cx3="http://schemas.microsoft.com/office/drawing/2016/5/9/chartex" xmlns:cx4="http://schemas.microsoft.com/office/drawing/2016/5/10/chartex" xmlns:cx5="http://schemas.microsoft.com/office/drawing/2016/5/11/chartex" xmlns:cx6="http://schemas.microsoft.com/office/drawing/2016/5/12/chartex" xmlns:cx7="http://schemas.microsoft.com/office/drawing/2016/5/13/chartex" xmlns:cx8="http://schemas.microsoft.com/office/drawing/2016/5/14/chartex" xmlns:aink="http://schemas.microsoft.com/office/drawing/2016/ink" xmlns:am3d="http://schemas.microsoft.com/office/drawing/2017/model3d" xmlns:o="urn:schemas-microsoft-com:office:office" xmlns:oel="http://schemas.microsoft.com/office/2019/extlst" xmlns:v="urn:schemas-microsoft-com:vml" xmlns:w10="urn:schemas-microsoft-com:office:word" xmlns:w="http://schemas.openxmlformats.org/wordprocessingml/2006/main" xmlns:w16cex="http://schemas.microsoft.com/office/word/2018/wordml/cex" xmlns:w16cid="http://schemas.microsoft.com/office/word/2016/wordml/cid" xmlns:w16="http://schemas.microsoft.com/office/word/2018/wordml" xmlns:w16sdtdh="http://schemas.microsoft.com/office/word/2020/wordml/sdtdatahash" xmlns:adec="http://schemas.microsoft.com/office/drawing/2017/decorative" val="1"/>
                     </a:ext>
                   </a:extLst>
                 </wp:docPr>
@@ -257,7 +257,7 @@
                 <wp:docPr id="31" name="Cuadro de texto 31">
                   <a:extLst xmlns:a="http://schemas.openxmlformats.org/drawingml/2006/main">
                     <a:ext uri="{C183D7F6-B498-43B3-948B-1728B52AA6E4}">
-                      <adec:decorative xmlns:adec="http://schemas.microsoft.com/office/drawing/2017/decorative" xmlns:w16sdtdh="http://schemas.microsoft.com/office/word/2020/wordml/sdtdatahash" xmlns:w16="http://schemas.microsoft.com/office/word/2018/wordml" xmlns:w16cid="http://schemas.microsoft.com/office/word/2016/wordml/cid" xmlns:w16cex="http://schemas.microsoft.com/office/word/2018/wordml/cex" xmlns:w="http://schemas.openxmlformats.org/wordprocessingml/2006/main" xmlns:w10="urn:schemas-microsoft-com:office:word" xmlns:v="urn:schemas-microsoft-com:vml" xmlns:oel="http://schemas.microsoft.com/office/2019/extlst" xmlns:o="urn:schemas-microsoft-com:office:office" xmlns:am3d="http://schemas.microsoft.com/office/drawing/2017/model3d" xmlns:aink="http://schemas.microsoft.com/office/drawing/2016/ink" xmlns:cx8="http://schemas.microsoft.com/office/drawing/2016/5/14/chartex" xmlns:cx7="http://schemas.microsoft.com/office/drawing/2016/5/13/chartex" xmlns:cx6="http://schemas.microsoft.com/office/drawing/2016/5/12/chartex" xmlns:cx5="http://schemas.microsoft.com/office/drawing/2016/5/11/chartex" xmlns:cx4="http://schemas.microsoft.com/office/drawing/2016/5/10/chartex" xmlns:cx3="http://schemas.microsoft.com/office/drawing/2016/5/9/chartex" xmlns:cx2="http://schemas.microsoft.com/office/drawing/2015/10/21/chartex" xmlns="" val="1"/>
+                      <adec:decorative xmlns="" xmlns:cx2="http://schemas.microsoft.com/office/drawing/2015/10/21/chartex" xmlns:cx3="http://schemas.microsoft.com/office/drawing/2016/5/9/chartex" xmlns:cx4="http://schemas.microsoft.com/office/drawing/2016/5/10/chartex" xmlns:cx5="http://schemas.microsoft.com/office/drawing/2016/5/11/chartex" xmlns:cx6="http://schemas.microsoft.com/office/drawing/2016/5/12/chartex" xmlns:cx7="http://schemas.microsoft.com/office/drawing/2016/5/13/chartex" xmlns:cx8="http://schemas.microsoft.com/office/drawing/2016/5/14/chartex" xmlns:aink="http://schemas.microsoft.com/office/drawing/2016/ink" xmlns:am3d="http://schemas.microsoft.com/office/drawing/2017/model3d" xmlns:o="urn:schemas-microsoft-com:office:office" xmlns:oel="http://schemas.microsoft.com/office/2019/extlst" xmlns:v="urn:schemas-microsoft-com:vml" xmlns:w10="urn:schemas-microsoft-com:office:word" xmlns:w="http://schemas.openxmlformats.org/wordprocessingml/2006/main" xmlns:w16cex="http://schemas.microsoft.com/office/word/2018/wordml/cex" xmlns:w16cid="http://schemas.microsoft.com/office/word/2016/wordml/cid" xmlns:w16="http://schemas.microsoft.com/office/word/2018/wordml" xmlns:w16sdtdh="http://schemas.microsoft.com/office/word/2020/wordml/sdtdatahash" xmlns:adec="http://schemas.microsoft.com/office/drawing/2017/decorative" val="1"/>
                     </a:ext>
                   </a:extLst>
                 </wp:docPr>
@@ -664,13 +664,7 @@
     <w:p/>
     <w:p>
       <w:r>
-        <w:t>Trabajando en la actualización de la página web de una agencia de viajes para la búsqueda interactiva y reserva en línea tanto de vuelos como de paquetes turísticos en los destinos y fechas de viaje seleccionados por los clientes. Tu próxima tarea consiste en implementar buenas prácticas</w:t>
-      </w:r>
-      <w:r>
-        <w:t xml:space="preserve"> </w:t>
-      </w:r>
-      <w:r>
-        <w:t xml:space="preserve">de trabajo colaborativo con GitHub, tomando en cuenta algunas situaciones presentadas durante el proceso de desarrollo de la aplicación web, a saber: </w:t>
+        <w:t xml:space="preserve">Trabajando en la actualización de la página web de una agencia de viajes para la búsqueda interactiva y reserva en línea tanto de vuelos como de paquetes turísticos en los destinos y fechas de viaje seleccionados por los clientes. Tu próxima tarea consiste en implementar buenas prácticas de trabajo colaborativo con GitHub, tomando en cuenta algunas situaciones presentadas durante el proceso de desarrollo de la aplicación web, a saber: </w:t>
       </w:r>
     </w:p>
     <w:p/>
@@ -830,8 +824,6 @@
       <w:pPr>
         <w:pStyle w:val="TITULOV"/>
       </w:pPr>
-      <w:bookmarkStart w:id="10" w:name="_GoBack"/>
-      <w:bookmarkEnd w:id="10"/>
     </w:p>
     <w:p>
       <w:pPr>
@@ -933,6 +925,71 @@
           <w:color w:val="0070C0"/>
         </w:rPr>
       </w:pPr>
+    </w:p>
+    <w:p>
+      <w:r>
+        <w:t>Cree una nueva rama del repositorio “PWII_Semana8” con el nombre de “Semana8_update</w:t>
+      </w:r>
+    </w:p>
+    <w:p/>
+    <w:p>
+      <w:r>
+        <w:rPr>
+          <w:noProof/>
+          <w:lang w:val="es-CL" w:eastAsia="es-CL"/>
+        </w:rPr>
+        <w:drawing>
+          <wp:inline distT="0" distB="0" distL="0" distR="0" wp14:anchorId="329F52BC" wp14:editId="6570EDFF">
+            <wp:extent cx="6155690" cy="3698875"/>
+            <wp:effectExtent l="0" t="0" r="0" b="0"/>
+            <wp:docPr id="3" name="Imagen 3"/>
+            <wp:cNvGraphicFramePr>
+              <a:graphicFrameLocks xmlns:a="http://schemas.openxmlformats.org/drawingml/2006/main" noChangeAspect="1"/>
+            </wp:cNvGraphicFramePr>
+            <a:graphic xmlns:a="http://schemas.openxmlformats.org/drawingml/2006/main">
+              <a:graphicData uri="http://schemas.openxmlformats.org/drawingml/2006/picture">
+                <pic:pic xmlns:pic="http://schemas.openxmlformats.org/drawingml/2006/picture">
+                  <pic:nvPicPr>
+                    <pic:cNvPr id="1" name=""/>
+                    <pic:cNvPicPr/>
+                  </pic:nvPicPr>
+                  <pic:blipFill>
+                    <a:blip r:embed="rId12"/>
+                    <a:stretch>
+                      <a:fillRect/>
+                    </a:stretch>
+                  </pic:blipFill>
+                  <pic:spPr>
+                    <a:xfrm>
+                      <a:off x="0" y="0"/>
+                      <a:ext cx="6155690" cy="3698875"/>
+                    </a:xfrm>
+                    <a:prstGeom prst="rect">
+                      <a:avLst/>
+                    </a:prstGeom>
+                  </pic:spPr>
+                </pic:pic>
+              </a:graphicData>
+            </a:graphic>
+          </wp:inline>
+        </w:drawing>
+      </w:r>
+    </w:p>
+    <w:p>
+      <w:pPr>
+        <w:rPr>
+          <w:b/>
+          <w:color w:val="0070C0"/>
+        </w:rPr>
+      </w:pPr>
+    </w:p>
+    <w:p>
+      <w:pPr>
+        <w:rPr>
+          <w:b/>
+          <w:color w:val="0070C0"/>
+        </w:rPr>
+      </w:pPr>
       <w:r>
         <w:rPr>
           <w:b/>
@@ -972,6 +1029,40 @@
         </w:rPr>
         <w:t xml:space="preserve"> para que los demás colaboradores revisen y comenten el código asociado a la nueva funcionalidad de la aplicación. </w:t>
       </w:r>
+    </w:p>
+    <w:p>
+      <w:pPr>
+        <w:rPr>
+          <w:b/>
+          <w:color w:val="0070C0"/>
+        </w:rPr>
+      </w:pPr>
+    </w:p>
+    <w:p>
+      <w:pPr>
+        <w:rPr>
+          <w:b/>
+          <w:color w:val="0070C0"/>
+        </w:rPr>
+      </w:pPr>
+    </w:p>
+    <w:p>
+      <w:pPr>
+        <w:rPr>
+          <w:b/>
+          <w:color w:val="0070C0"/>
+        </w:rPr>
+      </w:pPr>
+    </w:p>
+    <w:p>
+      <w:pPr>
+        <w:rPr>
+          <w:b/>
+          <w:color w:val="0070C0"/>
+        </w:rPr>
+      </w:pPr>
+      <w:bookmarkStart w:id="10" w:name="_GoBack"/>
+      <w:bookmarkEnd w:id="10"/>
     </w:p>
     <w:p>
       <w:pPr>
@@ -1254,9 +1345,9 @@
       </w:pPr>
     </w:p>
     <w:sectPr>
-      <w:headerReference w:type="default" r:id="rId12"/>
-      <w:footerReference w:type="default" r:id="rId13"/>
-      <w:headerReference w:type="first" r:id="rId14"/>
+      <w:headerReference w:type="default" r:id="rId13"/>
+      <w:footerReference w:type="default" r:id="rId14"/>
+      <w:headerReference w:type="first" r:id="rId15"/>
       <w:pgSz w:w="12240" w:h="15840" w:code="119"/>
       <w:pgMar w:top="1202" w:right="1225" w:bottom="1077" w:left="1321" w:header="709" w:footer="510" w:gutter="0"/>
       <w:cols w:space="708"/>
@@ -1364,7 +1455,7 @@
             <w:noProof/>
             <w:sz w:val="22"/>
           </w:rPr>
-          <w:t>3</w:t>
+          <w:t>4</w:t>
         </w:r>
         <w:r>
           <w:rPr>
@@ -1402,7 +1493,7 @@
               <wp:docPr id="19" name="Elipse 19">
                 <a:extLst xmlns:a="http://schemas.openxmlformats.org/drawingml/2006/main">
                   <a:ext uri="{C183D7F6-B498-43B3-948B-1728B52AA6E4}">
-                    <adec:decorative xmlns:adec="http://schemas.microsoft.com/office/drawing/2017/decorative" xmlns:w16sdtdh="http://schemas.microsoft.com/office/word/2020/wordml/sdtdatahash" xmlns:w16="http://schemas.microsoft.com/office/word/2018/wordml" xmlns:w16cid="http://schemas.microsoft.com/office/word/2016/wordml/cid" xmlns:w16cex="http://schemas.microsoft.com/office/word/2018/wordml/cex" xmlns:w="http://schemas.openxmlformats.org/wordprocessingml/2006/main" xmlns:w10="urn:schemas-microsoft-com:office:word" xmlns:v="urn:schemas-microsoft-com:vml" xmlns:oel="http://schemas.microsoft.com/office/2019/extlst" xmlns:o="urn:schemas-microsoft-com:office:office" xmlns:am3d="http://schemas.microsoft.com/office/drawing/2017/model3d" xmlns:aink="http://schemas.microsoft.com/office/drawing/2016/ink" xmlns:cx8="http://schemas.microsoft.com/office/drawing/2016/5/14/chartex" xmlns:cx7="http://schemas.microsoft.com/office/drawing/2016/5/13/chartex" xmlns:cx6="http://schemas.microsoft.com/office/drawing/2016/5/12/chartex" xmlns:cx5="http://schemas.microsoft.com/office/drawing/2016/5/11/chartex" xmlns:cx4="http://schemas.microsoft.com/office/drawing/2016/5/10/chartex" xmlns:cx3="http://schemas.microsoft.com/office/drawing/2016/5/9/chartex" xmlns:cx2="http://schemas.microsoft.com/office/drawing/2015/10/21/chartex" xmlns="" val="1"/>
+                    <adec:decorative xmlns="" xmlns:cx2="http://schemas.microsoft.com/office/drawing/2015/10/21/chartex" xmlns:cx3="http://schemas.microsoft.com/office/drawing/2016/5/9/chartex" xmlns:cx4="http://schemas.microsoft.com/office/drawing/2016/5/10/chartex" xmlns:cx5="http://schemas.microsoft.com/office/drawing/2016/5/11/chartex" xmlns:cx6="http://schemas.microsoft.com/office/drawing/2016/5/12/chartex" xmlns:cx7="http://schemas.microsoft.com/office/drawing/2016/5/13/chartex" xmlns:cx8="http://schemas.microsoft.com/office/drawing/2016/5/14/chartex" xmlns:aink="http://schemas.microsoft.com/office/drawing/2016/ink" xmlns:am3d="http://schemas.microsoft.com/office/drawing/2017/model3d" xmlns:o="urn:schemas-microsoft-com:office:office" xmlns:oel="http://schemas.microsoft.com/office/2019/extlst" xmlns:v="urn:schemas-microsoft-com:vml" xmlns:w10="urn:schemas-microsoft-com:office:word" xmlns:w="http://schemas.openxmlformats.org/wordprocessingml/2006/main" xmlns:w16cex="http://schemas.microsoft.com/office/word/2018/wordml/cex" xmlns:w16cid="http://schemas.microsoft.com/office/word/2016/wordml/cid" xmlns:w16="http://schemas.microsoft.com/office/word/2018/wordml" xmlns:w16sdtdh="http://schemas.microsoft.com/office/word/2020/wordml/sdtdatahash" xmlns:adec="http://schemas.microsoft.com/office/drawing/2017/decorative" val="1"/>
                   </a:ext>
                 </a:extLst>
               </wp:docPr>
@@ -1454,7 +1545,7 @@
             </wp:anchor>
           </w:drawing>
         </mc:Choice>
-        <mc:Fallback xmlns:w16sdtdh="http://schemas.microsoft.com/office/word/2020/wordml/sdtdatahash" xmlns:w16="http://schemas.microsoft.com/office/word/2018/wordml" xmlns:w16cid="http://schemas.microsoft.com/office/word/2016/wordml/cid" xmlns:w16cex="http://schemas.microsoft.com/office/word/2018/wordml/cex" xmlns:oel="http://schemas.microsoft.com/office/2019/extlst" xmlns:am3d="http://schemas.microsoft.com/office/drawing/2017/model3d" xmlns:aink="http://schemas.microsoft.com/office/drawing/2016/ink" xmlns:cx8="http://schemas.microsoft.com/office/drawing/2016/5/14/chartex" xmlns:cx7="http://schemas.microsoft.com/office/drawing/2016/5/13/chartex" xmlns:cx6="http://schemas.microsoft.com/office/drawing/2016/5/12/chartex" xmlns:cx5="http://schemas.microsoft.com/office/drawing/2016/5/11/chartex" xmlns:cx4="http://schemas.microsoft.com/office/drawing/2016/5/10/chartex" xmlns:cx3="http://schemas.microsoft.com/office/drawing/2016/5/9/chartex" xmlns:cx2="http://schemas.microsoft.com/office/drawing/2015/10/21/chartex">
+        <mc:Fallback xmlns:cx2="http://schemas.microsoft.com/office/drawing/2015/10/21/chartex" xmlns:cx3="http://schemas.microsoft.com/office/drawing/2016/5/9/chartex" xmlns:cx4="http://schemas.microsoft.com/office/drawing/2016/5/10/chartex" xmlns:cx5="http://schemas.microsoft.com/office/drawing/2016/5/11/chartex" xmlns:cx6="http://schemas.microsoft.com/office/drawing/2016/5/12/chartex" xmlns:cx7="http://schemas.microsoft.com/office/drawing/2016/5/13/chartex" xmlns:cx8="http://schemas.microsoft.com/office/drawing/2016/5/14/chartex" xmlns:aink="http://schemas.microsoft.com/office/drawing/2016/ink" xmlns:am3d="http://schemas.microsoft.com/office/drawing/2017/model3d" xmlns:oel="http://schemas.microsoft.com/office/2019/extlst" xmlns:w16cex="http://schemas.microsoft.com/office/word/2018/wordml/cex" xmlns:w16cid="http://schemas.microsoft.com/office/word/2016/wordml/cid" xmlns:w16="http://schemas.microsoft.com/office/word/2018/wordml" xmlns:w16sdtdh="http://schemas.microsoft.com/office/word/2020/wordml/sdtdatahash">
           <w:pict>
             <v:oval w14:anchorId="08401D87" id="Elipse 19" o:spid="_x0000_s1026" alt="&quot;&quot;" style="position:absolute;margin-left:492.3pt;margin-top:-5.25pt;width:25.6pt;height:25.6pt;z-index:-251555328;visibility:visible;mso-wrap-style:square;mso-wrap-distance-left:9pt;mso-wrap-distance-top:0;mso-wrap-distance-right:9pt;mso-wrap-distance-bottom:0;mso-position-horizontal:absolute;mso-position-horizontal-relative:text;mso-position-vertical:absolute;mso-position-vertical-relative:text;v-text-anchor:middle" o:gfxdata="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" fillcolor="#7ab41d" stroked="f" strokeweight="1pt">
               <v:stroke joinstyle="miter"/>
@@ -1522,7 +1613,7 @@
               <wp:docPr id="2" name="Cuadro de texto 2">
                 <a:extLst xmlns:a="http://schemas.openxmlformats.org/drawingml/2006/main">
                   <a:ext uri="{C183D7F6-B498-43B3-948B-1728B52AA6E4}">
-                    <adec:decorative xmlns:adec="http://schemas.microsoft.com/office/drawing/2017/decorative" xmlns:w16sdtdh="http://schemas.microsoft.com/office/word/2020/wordml/sdtdatahash" xmlns:w16="http://schemas.microsoft.com/office/word/2018/wordml" xmlns:w16cid="http://schemas.microsoft.com/office/word/2016/wordml/cid" xmlns:w16cex="http://schemas.microsoft.com/office/word/2018/wordml/cex" xmlns:w="http://schemas.openxmlformats.org/wordprocessingml/2006/main" xmlns:w10="urn:schemas-microsoft-com:office:word" xmlns:v="urn:schemas-microsoft-com:vml" xmlns:oel="http://schemas.microsoft.com/office/2019/extlst" xmlns:o="urn:schemas-microsoft-com:office:office" xmlns:am3d="http://schemas.microsoft.com/office/drawing/2017/model3d" xmlns:aink="http://schemas.microsoft.com/office/drawing/2016/ink" xmlns:cx8="http://schemas.microsoft.com/office/drawing/2016/5/14/chartex" xmlns:cx7="http://schemas.microsoft.com/office/drawing/2016/5/13/chartex" xmlns:cx6="http://schemas.microsoft.com/office/drawing/2016/5/12/chartex" xmlns:cx5="http://schemas.microsoft.com/office/drawing/2016/5/11/chartex" xmlns:cx4="http://schemas.microsoft.com/office/drawing/2016/5/10/chartex" xmlns:cx3="http://schemas.microsoft.com/office/drawing/2016/5/9/chartex" xmlns:cx2="http://schemas.microsoft.com/office/drawing/2015/10/21/chartex" xmlns="" val="1"/>
+                    <adec:decorative xmlns="" xmlns:cx2="http://schemas.microsoft.com/office/drawing/2015/10/21/chartex" xmlns:cx3="http://schemas.microsoft.com/office/drawing/2016/5/9/chartex" xmlns:cx4="http://schemas.microsoft.com/office/drawing/2016/5/10/chartex" xmlns:cx5="http://schemas.microsoft.com/office/drawing/2016/5/11/chartex" xmlns:cx6="http://schemas.microsoft.com/office/drawing/2016/5/12/chartex" xmlns:cx7="http://schemas.microsoft.com/office/drawing/2016/5/13/chartex" xmlns:cx8="http://schemas.microsoft.com/office/drawing/2016/5/14/chartex" xmlns:aink="http://schemas.microsoft.com/office/drawing/2016/ink" xmlns:am3d="http://schemas.microsoft.com/office/drawing/2017/model3d" xmlns:o="urn:schemas-microsoft-com:office:office" xmlns:oel="http://schemas.microsoft.com/office/2019/extlst" xmlns:v="urn:schemas-microsoft-com:vml" xmlns:w10="urn:schemas-microsoft-com:office:word" xmlns:w="http://schemas.openxmlformats.org/wordprocessingml/2006/main" xmlns:w16cex="http://schemas.microsoft.com/office/word/2018/wordml/cex" xmlns:w16cid="http://schemas.microsoft.com/office/word/2016/wordml/cid" xmlns:w16="http://schemas.microsoft.com/office/word/2018/wordml" xmlns:w16sdtdh="http://schemas.microsoft.com/office/word/2020/wordml/sdtdatahash" xmlns:adec="http://schemas.microsoft.com/office/drawing/2017/decorative" val="1"/>
                   </a:ext>
                 </a:extLst>
               </wp:docPr>
@@ -1648,7 +1739,7 @@
           <wp:docPr id="8" name="Imagen 8">
             <a:extLst xmlns:a="http://schemas.openxmlformats.org/drawingml/2006/main">
               <a:ext uri="{C183D7F6-B498-43B3-948B-1728B52AA6E4}">
-                <adec:decorative xmlns:adec="http://schemas.microsoft.com/office/drawing/2017/decorative" xmlns:w16sdtdh="http://schemas.microsoft.com/office/word/2020/wordml/sdtdatahash" xmlns:w16="http://schemas.microsoft.com/office/word/2018/wordml" xmlns:w16cid="http://schemas.microsoft.com/office/word/2016/wordml/cid" xmlns:w16cex="http://schemas.microsoft.com/office/word/2018/wordml/cex" xmlns:w="http://schemas.openxmlformats.org/wordprocessingml/2006/main" xmlns:w10="urn:schemas-microsoft-com:office:word" xmlns:v="urn:schemas-microsoft-com:vml" xmlns:oel="http://schemas.microsoft.com/office/2019/extlst" xmlns:o="urn:schemas-microsoft-com:office:office" xmlns:am3d="http://schemas.microsoft.com/office/drawing/2017/model3d" xmlns:aink="http://schemas.microsoft.com/office/drawing/2016/ink" xmlns:cx8="http://schemas.microsoft.com/office/drawing/2016/5/14/chartex" xmlns:cx7="http://schemas.microsoft.com/office/drawing/2016/5/13/chartex" xmlns:cx6="http://schemas.microsoft.com/office/drawing/2016/5/12/chartex" xmlns:cx5="http://schemas.microsoft.com/office/drawing/2016/5/11/chartex" xmlns:cx4="http://schemas.microsoft.com/office/drawing/2016/5/10/chartex" xmlns:cx3="http://schemas.microsoft.com/office/drawing/2016/5/9/chartex" xmlns:cx2="http://schemas.microsoft.com/office/drawing/2015/10/21/chartex" xmlns="" val="1"/>
+                <adec:decorative xmlns="" xmlns:cx2="http://schemas.microsoft.com/office/drawing/2015/10/21/chartex" xmlns:cx3="http://schemas.microsoft.com/office/drawing/2016/5/9/chartex" xmlns:cx4="http://schemas.microsoft.com/office/drawing/2016/5/10/chartex" xmlns:cx5="http://schemas.microsoft.com/office/drawing/2016/5/11/chartex" xmlns:cx6="http://schemas.microsoft.com/office/drawing/2016/5/12/chartex" xmlns:cx7="http://schemas.microsoft.com/office/drawing/2016/5/13/chartex" xmlns:cx8="http://schemas.microsoft.com/office/drawing/2016/5/14/chartex" xmlns:aink="http://schemas.microsoft.com/office/drawing/2016/ink" xmlns:am3d="http://schemas.microsoft.com/office/drawing/2017/model3d" xmlns:o="urn:schemas-microsoft-com:office:office" xmlns:oel="http://schemas.microsoft.com/office/2019/extlst" xmlns:v="urn:schemas-microsoft-com:vml" xmlns:w10="urn:schemas-microsoft-com:office:word" xmlns:w="http://schemas.openxmlformats.org/wordprocessingml/2006/main" xmlns:w16cex="http://schemas.microsoft.com/office/word/2018/wordml/cex" xmlns:w16cid="http://schemas.microsoft.com/office/word/2016/wordml/cid" xmlns:w16="http://schemas.microsoft.com/office/word/2018/wordml" xmlns:w16sdtdh="http://schemas.microsoft.com/office/word/2020/wordml/sdtdatahash" xmlns:adec="http://schemas.microsoft.com/office/drawing/2017/decorative" val="1"/>
               </a:ext>
             </a:extLst>
           </wp:docPr>
@@ -1662,7 +1753,7 @@
                   <pic:cNvPr id="8" name="Imagen 8">
                     <a:extLst>
                       <a:ext uri="{C183D7F6-B498-43B3-948B-1728B52AA6E4}">
-                        <adec:decorative xmlns:adec="http://schemas.microsoft.com/office/drawing/2017/decorative" xmlns:w16sdtdh="http://schemas.microsoft.com/office/word/2020/wordml/sdtdatahash" xmlns:w16="http://schemas.microsoft.com/office/word/2018/wordml" xmlns:w16cid="http://schemas.microsoft.com/office/word/2016/wordml/cid" xmlns:w16cex="http://schemas.microsoft.com/office/word/2018/wordml/cex" xmlns:w="http://schemas.openxmlformats.org/wordprocessingml/2006/main" xmlns:w10="urn:schemas-microsoft-com:office:word" xmlns:v="urn:schemas-microsoft-com:vml" xmlns:oel="http://schemas.microsoft.com/office/2019/extlst" xmlns:o="urn:schemas-microsoft-com:office:office" xmlns:am3d="http://schemas.microsoft.com/office/drawing/2017/model3d" xmlns:aink="http://schemas.microsoft.com/office/drawing/2016/ink" xmlns:cx8="http://schemas.microsoft.com/office/drawing/2016/5/14/chartex" xmlns:cx7="http://schemas.microsoft.com/office/drawing/2016/5/13/chartex" xmlns:cx6="http://schemas.microsoft.com/office/drawing/2016/5/12/chartex" xmlns:cx5="http://schemas.microsoft.com/office/drawing/2016/5/11/chartex" xmlns:cx4="http://schemas.microsoft.com/office/drawing/2016/5/10/chartex" xmlns:cx3="http://schemas.microsoft.com/office/drawing/2016/5/9/chartex" xmlns:cx2="http://schemas.microsoft.com/office/drawing/2015/10/21/chartex" xmlns="" val="1"/>
+                        <adec:decorative xmlns="" xmlns:cx2="http://schemas.microsoft.com/office/drawing/2015/10/21/chartex" xmlns:cx3="http://schemas.microsoft.com/office/drawing/2016/5/9/chartex" xmlns:cx4="http://schemas.microsoft.com/office/drawing/2016/5/10/chartex" xmlns:cx5="http://schemas.microsoft.com/office/drawing/2016/5/11/chartex" xmlns:cx6="http://schemas.microsoft.com/office/drawing/2016/5/12/chartex" xmlns:cx7="http://schemas.microsoft.com/office/drawing/2016/5/13/chartex" xmlns:cx8="http://schemas.microsoft.com/office/drawing/2016/5/14/chartex" xmlns:aink="http://schemas.microsoft.com/office/drawing/2016/ink" xmlns:am3d="http://schemas.microsoft.com/office/drawing/2017/model3d" xmlns:o="urn:schemas-microsoft-com:office:office" xmlns:oel="http://schemas.microsoft.com/office/2019/extlst" xmlns:v="urn:schemas-microsoft-com:vml" xmlns:w10="urn:schemas-microsoft-com:office:word" xmlns:w="http://schemas.openxmlformats.org/wordprocessingml/2006/main" xmlns:w16cex="http://schemas.microsoft.com/office/word/2018/wordml/cex" xmlns:w16cid="http://schemas.microsoft.com/office/word/2016/wordml/cid" xmlns:w16="http://schemas.microsoft.com/office/word/2018/wordml" xmlns:w16sdtdh="http://schemas.microsoft.com/office/word/2020/wordml/sdtdatahash" xmlns:adec="http://schemas.microsoft.com/office/drawing/2017/decorative" val="1"/>
                       </a:ext>
                     </a:extLst>
                   </pic:cNvPr>
@@ -1740,7 +1831,7 @@
           <wp:docPr id="22" name="0 Imagen">
             <a:extLst xmlns:a="http://schemas.openxmlformats.org/drawingml/2006/main">
               <a:ext uri="{C183D7F6-B498-43B3-948B-1728B52AA6E4}">
-                <adec:decorative xmlns:adec="http://schemas.microsoft.com/office/drawing/2017/decorative" xmlns:w16sdtdh="http://schemas.microsoft.com/office/word/2020/wordml/sdtdatahash" xmlns:w16="http://schemas.microsoft.com/office/word/2018/wordml" xmlns:w16cid="http://schemas.microsoft.com/office/word/2016/wordml/cid" xmlns:w16cex="http://schemas.microsoft.com/office/word/2018/wordml/cex" xmlns:w="http://schemas.openxmlformats.org/wordprocessingml/2006/main" xmlns:w10="urn:schemas-microsoft-com:office:word" xmlns:v="urn:schemas-microsoft-com:vml" xmlns:oel="http://schemas.microsoft.com/office/2019/extlst" xmlns:o="urn:schemas-microsoft-com:office:office" xmlns:am3d="http://schemas.microsoft.com/office/drawing/2017/model3d" xmlns:aink="http://schemas.microsoft.com/office/drawing/2016/ink" xmlns:cx8="http://schemas.microsoft.com/office/drawing/2016/5/14/chartex" xmlns:cx7="http://schemas.microsoft.com/office/drawing/2016/5/13/chartex" xmlns:cx6="http://schemas.microsoft.com/office/drawing/2016/5/12/chartex" xmlns:cx5="http://schemas.microsoft.com/office/drawing/2016/5/11/chartex" xmlns:cx4="http://schemas.microsoft.com/office/drawing/2016/5/10/chartex" xmlns:cx3="http://schemas.microsoft.com/office/drawing/2016/5/9/chartex" xmlns:cx2="http://schemas.microsoft.com/office/drawing/2015/10/21/chartex" xmlns="" val="1"/>
+                <adec:decorative xmlns="" xmlns:cx2="http://schemas.microsoft.com/office/drawing/2015/10/21/chartex" xmlns:cx3="http://schemas.microsoft.com/office/drawing/2016/5/9/chartex" xmlns:cx4="http://schemas.microsoft.com/office/drawing/2016/5/10/chartex" xmlns:cx5="http://schemas.microsoft.com/office/drawing/2016/5/11/chartex" xmlns:cx6="http://schemas.microsoft.com/office/drawing/2016/5/12/chartex" xmlns:cx7="http://schemas.microsoft.com/office/drawing/2016/5/13/chartex" xmlns:cx8="http://schemas.microsoft.com/office/drawing/2016/5/14/chartex" xmlns:aink="http://schemas.microsoft.com/office/drawing/2016/ink" xmlns:am3d="http://schemas.microsoft.com/office/drawing/2017/model3d" xmlns:o="urn:schemas-microsoft-com:office:office" xmlns:oel="http://schemas.microsoft.com/office/2019/extlst" xmlns:v="urn:schemas-microsoft-com:vml" xmlns:w10="urn:schemas-microsoft-com:office:word" xmlns:w="http://schemas.openxmlformats.org/wordprocessingml/2006/main" xmlns:w16cex="http://schemas.microsoft.com/office/word/2018/wordml/cex" xmlns:w16cid="http://schemas.microsoft.com/office/word/2016/wordml/cid" xmlns:w16="http://schemas.microsoft.com/office/word/2018/wordml" xmlns:w16sdtdh="http://schemas.microsoft.com/office/word/2020/wordml/sdtdatahash" xmlns:adec="http://schemas.microsoft.com/office/drawing/2017/decorative" val="1"/>
               </a:ext>
             </a:extLst>
           </wp:docPr>
@@ -1754,7 +1845,7 @@
                   <pic:cNvPr id="22" name="0 Imagen">
                     <a:extLst>
                       <a:ext uri="{C183D7F6-B498-43B3-948B-1728B52AA6E4}">
-                        <adec:decorative xmlns:adec="http://schemas.microsoft.com/office/drawing/2017/decorative" xmlns:w16sdtdh="http://schemas.microsoft.com/office/word/2020/wordml/sdtdatahash" xmlns:w16="http://schemas.microsoft.com/office/word/2018/wordml" xmlns:w16cid="http://schemas.microsoft.com/office/word/2016/wordml/cid" xmlns:w16cex="http://schemas.microsoft.com/office/word/2018/wordml/cex" xmlns:w="http://schemas.openxmlformats.org/wordprocessingml/2006/main" xmlns:w10="urn:schemas-microsoft-com:office:word" xmlns:v="urn:schemas-microsoft-com:vml" xmlns:oel="http://schemas.microsoft.com/office/2019/extlst" xmlns:o="urn:schemas-microsoft-com:office:office" xmlns:am3d="http://schemas.microsoft.com/office/drawing/2017/model3d" xmlns:aink="http://schemas.microsoft.com/office/drawing/2016/ink" xmlns:cx8="http://schemas.microsoft.com/office/drawing/2016/5/14/chartex" xmlns:cx7="http://schemas.microsoft.com/office/drawing/2016/5/13/chartex" xmlns:cx6="http://schemas.microsoft.com/office/drawing/2016/5/12/chartex" xmlns:cx5="http://schemas.microsoft.com/office/drawing/2016/5/11/chartex" xmlns:cx4="http://schemas.microsoft.com/office/drawing/2016/5/10/chartex" xmlns:cx3="http://schemas.microsoft.com/office/drawing/2016/5/9/chartex" xmlns:cx2="http://schemas.microsoft.com/office/drawing/2015/10/21/chartex" xmlns="" val="1"/>
+                        <adec:decorative xmlns="" xmlns:cx2="http://schemas.microsoft.com/office/drawing/2015/10/21/chartex" xmlns:cx3="http://schemas.microsoft.com/office/drawing/2016/5/9/chartex" xmlns:cx4="http://schemas.microsoft.com/office/drawing/2016/5/10/chartex" xmlns:cx5="http://schemas.microsoft.com/office/drawing/2016/5/11/chartex" xmlns:cx6="http://schemas.microsoft.com/office/drawing/2016/5/12/chartex" xmlns:cx7="http://schemas.microsoft.com/office/drawing/2016/5/13/chartex" xmlns:cx8="http://schemas.microsoft.com/office/drawing/2016/5/14/chartex" xmlns:aink="http://schemas.microsoft.com/office/drawing/2016/ink" xmlns:am3d="http://schemas.microsoft.com/office/drawing/2017/model3d" xmlns:o="urn:schemas-microsoft-com:office:office" xmlns:oel="http://schemas.microsoft.com/office/2019/extlst" xmlns:v="urn:schemas-microsoft-com:vml" xmlns:w10="urn:schemas-microsoft-com:office:word" xmlns:w="http://schemas.openxmlformats.org/wordprocessingml/2006/main" xmlns:w16cex="http://schemas.microsoft.com/office/word/2018/wordml/cex" xmlns:w16cid="http://schemas.microsoft.com/office/word/2016/wordml/cid" xmlns:w16="http://schemas.microsoft.com/office/word/2018/wordml" xmlns:w16sdtdh="http://schemas.microsoft.com/office/word/2020/wordml/sdtdatahash" xmlns:adec="http://schemas.microsoft.com/office/drawing/2017/decorative" val="1"/>
                       </a:ext>
                     </a:extLst>
                   </pic:cNvPr>
@@ -11392,6 +11483,15 @@
 </file>
 
 <file path=customXml/item1.xml><?xml version="1.0" encoding="utf-8"?>
+<?mso-contentType ?>
+<FormTemplates xmlns="http://schemas.microsoft.com/sharepoint/v3/contenttype/forms">
+  <Display>DocumentLibraryForm</Display>
+  <Edit>DocumentLibraryForm</Edit>
+  <New>DocumentLibraryForm</New>
+</FormTemplates>
+</file>
+
+<file path=customXml/item2.xml><?xml version="1.0" encoding="utf-8"?>
 <p:properties xmlns:p="http://schemas.microsoft.com/office/2006/metadata/properties" xmlns:xsi="http://www.w3.org/2001/XMLSchema-instance" xmlns:pc="http://schemas.microsoft.com/office/infopath/2007/PartnerControls">
   <documentManagement>
     <SharedWithUsers xmlns="e5726dd9-b5b5-44f7-b9f4-3e7b4aab429b">
@@ -11408,15 +11508,6 @@
     </lcf76f155ced4ddcb4097134ff3c332f>
   </documentManagement>
 </p:properties>
-</file>
-
-<file path=customXml/item2.xml><?xml version="1.0" encoding="utf-8"?>
-<?mso-contentType ?>
-<FormTemplates xmlns="http://schemas.microsoft.com/sharepoint/v3/contenttype/forms">
-  <Display>DocumentLibraryForm</Display>
-  <Edit>DocumentLibraryForm</Edit>
-  <New>DocumentLibraryForm</New>
-</FormTemplates>
 </file>
 
 <file path=customXml/item3.xml><?xml version="1.0" encoding="utf-8"?>
@@ -11661,20 +11752,20 @@
 </file>
 
 <file path=customXml/itemProps1.xml><?xml version="1.0" encoding="utf-8"?>
+<ds:datastoreItem xmlns:ds="http://schemas.openxmlformats.org/officeDocument/2006/customXml" ds:itemID="{381D87D7-3D4C-4C8D-8B2E-B65D59FCB9AB}">
+  <ds:schemaRefs>
+    <ds:schemaRef ds:uri="http://schemas.microsoft.com/sharepoint/v3/contenttype/forms"/>
+  </ds:schemaRefs>
+</ds:datastoreItem>
+</file>
+
+<file path=customXml/itemProps2.xml><?xml version="1.0" encoding="utf-8"?>
 <ds:datastoreItem xmlns:ds="http://schemas.openxmlformats.org/officeDocument/2006/customXml" ds:itemID="{A9C816F7-55E4-4E4D-BDCF-B7DBD849A508}">
   <ds:schemaRefs>
     <ds:schemaRef ds:uri="http://schemas.microsoft.com/office/2006/metadata/properties"/>
     <ds:schemaRef ds:uri="http://schemas.microsoft.com/office/infopath/2007/PartnerControls"/>
     <ds:schemaRef ds:uri="e5726dd9-b5b5-44f7-b9f4-3e7b4aab429b"/>
     <ds:schemaRef ds:uri="926add51-f856-4b28-a5ed-2c7b4f0f0590"/>
-  </ds:schemaRefs>
-</ds:datastoreItem>
-</file>
-
-<file path=customXml/itemProps2.xml><?xml version="1.0" encoding="utf-8"?>
-<ds:datastoreItem xmlns:ds="http://schemas.openxmlformats.org/officeDocument/2006/customXml" ds:itemID="{381D87D7-3D4C-4C8D-8B2E-B65D59FCB9AB}">
-  <ds:schemaRefs>
-    <ds:schemaRef ds:uri="http://schemas.microsoft.com/sharepoint/v3/contenttype/forms"/>
   </ds:schemaRefs>
 </ds:datastoreItem>
 </file>
@@ -11699,7 +11790,7 @@
 </file>
 
 <file path=customXml/itemProps4.xml><?xml version="1.0" encoding="utf-8"?>
-<ds:datastoreItem xmlns:ds="http://schemas.openxmlformats.org/officeDocument/2006/customXml" ds:itemID="{3DD468F9-D9F6-42BA-B348-E52E1AFD0C0A}">
+<ds:datastoreItem xmlns:ds="http://schemas.openxmlformats.org/officeDocument/2006/customXml" ds:itemID="{74115CE4-D7C6-4648-91E1-F8517CDFBFB8}">
   <ds:schemaRefs>
     <ds:schemaRef ds:uri="http://schemas.openxmlformats.org/officeDocument/2006/bibliography"/>
   </ds:schemaRefs>

</xml_diff>